<commit_message>
motified excel spread sheet
</commit_message>
<xml_diff>
--- a/02-Homework/01-Excel/answers/excel homework .docx
+++ b/02-Homework/01-Excel/answers/excel homework .docx
@@ -2,7 +2,10 @@
 <file path=word/document.xml><?xml version="1.0" encoding="utf-8"?>
 <w:document xmlns:wpc="http://schemas.microsoft.com/office/word/2010/wordprocessingCanvas" xmlns:cx="http://schemas.microsoft.com/office/drawing/2014/chartex" xmlns:cx1="http://schemas.microsoft.com/office/drawing/2015/9/8/chartex" xmlns:cx2="http://schemas.microsoft.com/office/drawing/2015/10/21/chartex" xmlns:cx3="http://schemas.microsoft.com/office/drawing/2016/5/9/chartex" xmlns:cx4="http://schemas.microsoft.com/office/drawing/2016/5/10/chartex" xmlns:cx5="http://schemas.microsoft.com/office/drawing/2016/5/11/chartex" xmlns:cx6="http://schemas.microsoft.com/office/drawing/2016/5/12/chartex" xmlns:cx7="http://schemas.microsoft.com/office/drawing/2016/5/13/chartex" xmlns:cx8="http://schemas.microsoft.com/office/drawing/2016/5/14/chartex" xmlns:mc="http://schemas.openxmlformats.org/markup-compatibility/2006" xmlns:aink="http://schemas.microsoft.com/office/drawing/2016/ink" xmlns:am3d="http://schemas.microsoft.com/office/drawing/2017/model3d" xmlns:o="urn:schemas-microsoft-com:office:office" xmlns:r="http://schemas.openxmlformats.org/officeDocument/2006/relationships" xmlns:m="http://schemas.openxmlformats.org/officeDocument/2006/math" xmlns:v="urn:schemas-microsoft-com:vml" xmlns:wp14="http://schemas.microsoft.com/office/word/2010/wordprocessingDrawing" xmlns:wp="http://schemas.openxmlformats.org/drawingml/2006/wordprocessingDrawing" xmlns:w10="urn:schemas-microsoft-com:office:word" xmlns:w="http://schemas.openxmlformats.org/wordprocessingml/2006/main" xmlns:w14="http://schemas.microsoft.com/office/word/2010/wordml" xmlns:w15="http://schemas.microsoft.com/office/word/2012/wordml" xmlns:w16cid="http://schemas.microsoft.com/office/word/2016/wordml/cid" xmlns:w16se="http://schemas.microsoft.com/office/word/2015/wordml/symex" xmlns:wpg="http://schemas.microsoft.com/office/word/2010/wordprocessingGroup" xmlns:wpi="http://schemas.microsoft.com/office/word/2010/wordprocessingInk" xmlns:wne="http://schemas.microsoft.com/office/word/2006/wordml" xmlns:wps="http://schemas.microsoft.com/office/word/2010/wordprocessingShape" mc:Ignorable="w14 w15 w16se w16cid wp14">
   <w:body>
-    <w:p/>
+    <w:p>
+      <w:bookmarkStart w:id="0" w:name="_GoBack"/>
+      <w:bookmarkEnd w:id="0"/>
+    </w:p>
     <w:p>
       <w:pPr>
         <w:spacing w:line="480" w:lineRule="auto"/>
@@ -16,10 +19,7 @@
         <w:spacing w:line="480" w:lineRule="auto"/>
       </w:pPr>
       <w:r>
-        <w:t xml:space="preserve"> Given the provided data the three conclusions we can draw about Kickstarter campaigns are</w:t>
-      </w:r>
-      <w:r>
-        <w:t>;</w:t>
+        <w:t xml:space="preserve"> Given the provided data the three conclusions we can draw about Kickstarter campaigns are;</w:t>
       </w:r>
     </w:p>
     <w:p>
@@ -32,7 +32,10 @@
         <w:spacing w:line="480" w:lineRule="auto"/>
       </w:pPr>
       <w:r>
-        <w:t xml:space="preserve">about half of the campaigns are successful. The other half have either failed, been canceled, or are live. </w:t>
+        <w:t xml:space="preserve">The largest </w:t>
+      </w:r>
+      <w:r>
+        <w:t xml:space="preserve">category of campaign represented is theater. </w:t>
       </w:r>
     </w:p>
     <w:p>
@@ -50,21 +53,15 @@
     </w:p>
     <w:p>
       <w:pPr>
-        <w:spacing w:line="480" w:lineRule="auto"/>
-      </w:pPr>
-      <w:r>
-        <w:t xml:space="preserve">       3)</w:t>
-      </w:r>
-      <w:r>
-        <w:t xml:space="preserve">The highest number of successful campaigns occurred in May and June, with December having the least </w:t>
-      </w:r>
-      <w:r>
-        <w:t>successful</w:t>
-      </w:r>
-      <w:bookmarkStart w:id="0" w:name="_GoBack"/>
-      <w:bookmarkEnd w:id="0"/>
-      <w:r>
-        <w:t xml:space="preserve"> campaigns. </w:t>
+        <w:pStyle w:val="ListParagraph"/>
+        <w:numPr>
+          <w:ilvl w:val="0"/>
+          <w:numId w:val="2"/>
+        </w:numPr>
+        <w:spacing w:line="480" w:lineRule="auto"/>
+      </w:pPr>
+      <w:r>
+        <w:t xml:space="preserve">The highest number of successful campaigns occurred in May and June, with December having the least successful campaigns. </w:t>
       </w:r>
     </w:p>
     <w:p>

</xml_diff>